<commit_message>
Rellenar y descargar anexo V
</commit_message>
<xml_diff>
--- a/public/anexos/plantillas/Anexo5.docx
+++ b/public/anexos/plantillas/Anexo5.docx
@@ -54,7 +54,6 @@
         <w:t>${</w:t>
       </w:r>
       <w:proofErr w:type="spellStart"/>
-      <w:proofErr w:type="gramStart"/>
       <w:r>
         <w:rPr>
           <w:rFonts w:ascii="Candara" w:hAnsi="Candara"/>
@@ -62,7 +61,6 @@
         <w:t>centro.nombre</w:t>
       </w:r>
       <w:proofErr w:type="spellEnd"/>
-      <w:proofErr w:type="gramEnd"/>
       <w:r>
         <w:rPr>
           <w:rFonts w:ascii="Candara" w:hAnsi="Candara"/>
@@ -236,14 +234,7 @@
         <w:rPr>
           <w:rFonts w:ascii="Candara" w:hAnsi="Candara"/>
         </w:rPr>
-        <w:t xml:space="preserve">, DECLARO conocer que esta ayuda es incompatible con cualquier </w:t>
-      </w:r>
-      <w:proofErr w:type="gramStart"/>
-      <w:r>
-        <w:rPr>
-          <w:rFonts w:ascii="Candara" w:hAnsi="Candara"/>
-        </w:rPr>
-        <w:t xml:space="preserve">otra </w:t>
+        <w:t xml:space="preserve">, DECLARO conocer que esta ayuda es incompatible con cualquier otra </w:t>
       </w:r>
       <w:r>
         <w:rPr>
@@ -255,14 +246,7 @@
         <w:rPr>
           <w:rFonts w:ascii="Candara" w:hAnsi="Candara"/>
         </w:rPr>
-        <w:t>subvención</w:t>
-      </w:r>
-      <w:proofErr w:type="gramEnd"/>
-      <w:r>
-        <w:rPr>
-          <w:rFonts w:ascii="Candara" w:hAnsi="Candara"/>
-        </w:rPr>
-        <w:t>, ayuda</w:t>
+        <w:t>subvención, ayuda</w:t>
       </w:r>
       <w:r>
         <w:rPr>
@@ -405,19 +389,11 @@
                               <w:t>${</w:t>
                             </w:r>
                             <w:proofErr w:type="spellStart"/>
-                            <w:proofErr w:type="gramStart"/>
                             <w:r>
                               <w:rPr>
                                 <w:rFonts w:cs="Arial"/>
                               </w:rPr>
-                              <w:t>gasto.total</w:t>
-                            </w:r>
-                            <w:proofErr w:type="gramEnd"/>
-                            <w:r>
-                              <w:rPr>
-                                <w:rFonts w:cs="Arial"/>
-                              </w:rPr>
-                              <w:t>_gastos</w:t>
+                              <w:t>gasto.total_gastos</w:t>
                             </w:r>
                             <w:proofErr w:type="spellEnd"/>
                             <w:r>
@@ -472,19 +448,11 @@
                         <w:t>${</w:t>
                       </w:r>
                       <w:proofErr w:type="spellStart"/>
-                      <w:proofErr w:type="gramStart"/>
                       <w:r>
                         <w:rPr>
                           <w:rFonts w:cs="Arial"/>
                         </w:rPr>
-                        <w:t>gasto.total</w:t>
-                      </w:r>
-                      <w:proofErr w:type="gramEnd"/>
-                      <w:r>
-                        <w:rPr>
-                          <w:rFonts w:cs="Arial"/>
-                        </w:rPr>
-                        <w:t>_gastos</w:t>
+                        <w:t>gasto.total_gastos</w:t>
                       </w:r>
                       <w:proofErr w:type="spellEnd"/>
                       <w:r>
@@ -620,7 +588,6 @@
         <w:t>${</w:t>
       </w:r>
       <w:proofErr w:type="spellStart"/>
-      <w:proofErr w:type="gramStart"/>
       <w:r>
         <w:rPr>
           <w:rFonts w:ascii="Candara" w:hAnsi="Candara"/>
@@ -628,7 +595,6 @@
         <w:t>centro.localidad</w:t>
       </w:r>
       <w:proofErr w:type="spellEnd"/>
-      <w:proofErr w:type="gramEnd"/>
       <w:r>
         <w:rPr>
           <w:rFonts w:ascii="Candara" w:hAnsi="Candara"/>
@@ -867,21 +833,57 @@
               <w:rPr>
                 <w:rFonts w:ascii="Candara" w:hAnsi="Candara"/>
               </w:rPr>
-              <w:t>Fdo.: ${</w:t>
+              <w:t xml:space="preserve">Fdo.: </w:t>
             </w:r>
-            <w:proofErr w:type="spellStart"/>
-            <w:proofErr w:type="gramStart"/>
             <w:r>
               <w:rPr>
                 <w:rFonts w:ascii="Candara" w:hAnsi="Candara"/>
+                <w:sz w:val="20"/>
+                <w:szCs w:val="18"/>
+              </w:rPr>
+              <w:t>${</w:t>
+            </w:r>
+            <w:proofErr w:type="spellStart"/>
+            <w:r>
+              <w:rPr>
+                <w:rFonts w:ascii="Candara" w:hAnsi="Candara"/>
+                <w:sz w:val="20"/>
+                <w:szCs w:val="18"/>
               </w:rPr>
               <w:t>director.nombre</w:t>
             </w:r>
             <w:proofErr w:type="spellEnd"/>
-            <w:proofErr w:type="gramEnd"/>
             <w:r>
               <w:rPr>
                 <w:rFonts w:ascii="Candara" w:hAnsi="Candara"/>
+                <w:sz w:val="20"/>
+                <w:szCs w:val="18"/>
+              </w:rPr>
+              <w:t>}</w:t>
+            </w:r>
+            <w:r>
+              <w:rPr>
+                <w:rFonts w:ascii="Candara" w:hAnsi="Candara"/>
+                <w:sz w:val="20"/>
+                <w:szCs w:val="18"/>
+              </w:rPr>
+              <w:t xml:space="preserve"> ${</w:t>
+            </w:r>
+            <w:proofErr w:type="spellStart"/>
+            <w:r>
+              <w:rPr>
+                <w:rFonts w:ascii="Candara" w:hAnsi="Candara"/>
+                <w:sz w:val="20"/>
+                <w:szCs w:val="18"/>
+              </w:rPr>
+              <w:t>director.apellidos</w:t>
+            </w:r>
+            <w:proofErr w:type="spellEnd"/>
+            <w:r>
+              <w:rPr>
+                <w:rFonts w:ascii="Candara" w:hAnsi="Candara"/>
+                <w:sz w:val="20"/>
+                <w:szCs w:val="18"/>
               </w:rPr>
               <w:t>}</w:t>
             </w:r>
@@ -908,21 +910,65 @@
               <w:rPr>
                 <w:rFonts w:ascii="Candara" w:hAnsi="Candara"/>
               </w:rPr>
-              <w:t>Fdo.: ${</w:t>
+              <w:t xml:space="preserve">Fdo.: </w:t>
             </w:r>
-            <w:proofErr w:type="spellStart"/>
-            <w:proofErr w:type="gramStart"/>
             <w:r>
               <w:rPr>
                 <w:rFonts w:ascii="Candara" w:hAnsi="Candara"/>
+                <w:sz w:val="20"/>
+                <w:szCs w:val="18"/>
+              </w:rPr>
+              <w:t>${</w:t>
+            </w:r>
+            <w:proofErr w:type="spellStart"/>
+            <w:r>
+              <w:rPr>
+                <w:rFonts w:ascii="Candara" w:hAnsi="Candara"/>
+                <w:sz w:val="20"/>
+                <w:szCs w:val="18"/>
               </w:rPr>
               <w:t>alumno.nombre</w:t>
             </w:r>
             <w:proofErr w:type="spellEnd"/>
-            <w:proofErr w:type="gramEnd"/>
             <w:r>
               <w:rPr>
                 <w:rFonts w:ascii="Candara" w:hAnsi="Candara"/>
+                <w:sz w:val="20"/>
+                <w:szCs w:val="18"/>
+              </w:rPr>
+              <w:t>}</w:t>
+            </w:r>
+            <w:r>
+              <w:rPr>
+                <w:rFonts w:ascii="Candara" w:hAnsi="Candara"/>
+                <w:sz w:val="20"/>
+                <w:szCs w:val="18"/>
+              </w:rPr>
+              <w:t xml:space="preserve"> ${</w:t>
+            </w:r>
+            <w:proofErr w:type="spellStart"/>
+            <w:r>
+              <w:rPr>
+                <w:rFonts w:ascii="Candara" w:hAnsi="Candara"/>
+                <w:sz w:val="20"/>
+                <w:szCs w:val="18"/>
+              </w:rPr>
+              <w:t>alumno</w:t>
+            </w:r>
+            <w:r>
+              <w:rPr>
+                <w:rFonts w:ascii="Candara" w:hAnsi="Candara"/>
+                <w:sz w:val="20"/>
+                <w:szCs w:val="18"/>
+              </w:rPr>
+              <w:t>.apellidos</w:t>
+            </w:r>
+            <w:proofErr w:type="spellEnd"/>
+            <w:r>
+              <w:rPr>
+                <w:rFonts w:ascii="Candara" w:hAnsi="Candara"/>
+                <w:sz w:val="20"/>
+                <w:szCs w:val="18"/>
               </w:rPr>
               <w:t>}</w:t>
             </w:r>
@@ -945,7 +991,12 @@
       </w:pPr>
     </w:p>
     <w:sectPr>
-      <w:headerReference w:type="default" r:id="rId6"/>
+      <w:headerReference w:type="even" r:id="rId6"/>
+      <w:headerReference w:type="default" r:id="rId7"/>
+      <w:footerReference w:type="even" r:id="rId8"/>
+      <w:footerReference w:type="default" r:id="rId9"/>
+      <w:headerReference w:type="first" r:id="rId10"/>
+      <w:footerReference w:type="first" r:id="rId11"/>
       <w:pgSz w:w="11907" w:h="16840" w:code="9"/>
       <w:pgMar w:top="1134" w:right="1701" w:bottom="1418" w:left="1701" w:header="567" w:footer="1134" w:gutter="0"/>
       <w:cols w:space="720"/>
@@ -973,6 +1024,36 @@
 </w:endnotes>
 </file>
 
+<file path=word/footer1.xml><?xml version="1.0" encoding="utf-8"?>
+<w:ftr xmlns:wpc="http://schemas.microsoft.com/office/word/2010/wordprocessingCanvas" xmlns:cx="http://schemas.microsoft.com/office/drawing/2014/chartex" xmlns:cx1="http://schemas.microsoft.com/office/drawing/2015/9/8/chartex" xmlns:cx2="http://schemas.microsoft.com/office/drawing/2015/10/21/chartex" xmlns:cx3="http://schemas.microsoft.com/office/drawing/2016/5/9/chartex" xmlns:cx4="http://schemas.microsoft.com/office/drawing/2016/5/10/chartex" xmlns:cx5="http://schemas.microsoft.com/office/drawing/2016/5/11/chartex" xmlns:cx6="http://schemas.microsoft.com/office/drawing/2016/5/12/chartex" xmlns:cx7="http://schemas.microsoft.com/office/drawing/2016/5/13/chartex" xmlns:cx8="http://schemas.microsoft.com/office/drawing/2016/5/14/chartex" xmlns:mc="http://schemas.openxmlformats.org/markup-compatibility/2006" xmlns:aink="http://schemas.microsoft.com/office/drawing/2016/ink" xmlns:am3d="http://schemas.microsoft.com/office/drawing/2017/model3d" xmlns:o="urn:schemas-microsoft-com:office:office" xmlns:r="http://schemas.openxmlformats.org/officeDocument/2006/relationships" xmlns:m="http://schemas.openxmlformats.org/officeDocument/2006/math" xmlns:v="urn:schemas-microsoft-com:vml" xmlns:wp14="http://schemas.microsoft.com/office/word/2010/wordprocessingDrawing" xmlns:wp="http://schemas.openxmlformats.org/drawingml/2006/wordprocessingDrawing" xmlns:w10="urn:schemas-microsoft-com:office:word" xmlns:w="http://schemas.openxmlformats.org/wordprocessingml/2006/main" xmlns:w14="http://schemas.microsoft.com/office/word/2010/wordml" xmlns:w15="http://schemas.microsoft.com/office/word/2012/wordml" xmlns:w16cex="http://schemas.microsoft.com/office/word/2018/wordml/cex" xmlns:w16cid="http://schemas.microsoft.com/office/word/2016/wordml/cid" xmlns:w16="http://schemas.microsoft.com/office/word/2018/wordml" xmlns:w16sdtdh="http://schemas.microsoft.com/office/word/2020/wordml/sdtdatahash" xmlns:w16se="http://schemas.microsoft.com/office/word/2015/wordml/symex" xmlns:wpg="http://schemas.microsoft.com/office/word/2010/wordprocessingGroup" xmlns:wpi="http://schemas.microsoft.com/office/word/2010/wordprocessingInk" xmlns:wne="http://schemas.microsoft.com/office/word/2006/wordml" xmlns:wps="http://schemas.microsoft.com/office/word/2010/wordprocessingShape" mc:Ignorable="w14 w15 w16se w16cid w16 w16cex w16sdtdh wp14">
+  <w:p>
+    <w:pPr>
+      <w:pStyle w:val="Piedepgina"/>
+    </w:pPr>
+  </w:p>
+</w:ftr>
+</file>
+
+<file path=word/footer2.xml><?xml version="1.0" encoding="utf-8"?>
+<w:ftr xmlns:wpc="http://schemas.microsoft.com/office/word/2010/wordprocessingCanvas" xmlns:cx="http://schemas.microsoft.com/office/drawing/2014/chartex" xmlns:cx1="http://schemas.microsoft.com/office/drawing/2015/9/8/chartex" xmlns:cx2="http://schemas.microsoft.com/office/drawing/2015/10/21/chartex" xmlns:cx3="http://schemas.microsoft.com/office/drawing/2016/5/9/chartex" xmlns:cx4="http://schemas.microsoft.com/office/drawing/2016/5/10/chartex" xmlns:cx5="http://schemas.microsoft.com/office/drawing/2016/5/11/chartex" xmlns:cx6="http://schemas.microsoft.com/office/drawing/2016/5/12/chartex" xmlns:cx7="http://schemas.microsoft.com/office/drawing/2016/5/13/chartex" xmlns:cx8="http://schemas.microsoft.com/office/drawing/2016/5/14/chartex" xmlns:mc="http://schemas.openxmlformats.org/markup-compatibility/2006" xmlns:aink="http://schemas.microsoft.com/office/drawing/2016/ink" xmlns:am3d="http://schemas.microsoft.com/office/drawing/2017/model3d" xmlns:o="urn:schemas-microsoft-com:office:office" xmlns:r="http://schemas.openxmlformats.org/officeDocument/2006/relationships" xmlns:m="http://schemas.openxmlformats.org/officeDocument/2006/math" xmlns:v="urn:schemas-microsoft-com:vml" xmlns:wp14="http://schemas.microsoft.com/office/word/2010/wordprocessingDrawing" xmlns:wp="http://schemas.openxmlformats.org/drawingml/2006/wordprocessingDrawing" xmlns:w10="urn:schemas-microsoft-com:office:word" xmlns:w="http://schemas.openxmlformats.org/wordprocessingml/2006/main" xmlns:w14="http://schemas.microsoft.com/office/word/2010/wordml" xmlns:w15="http://schemas.microsoft.com/office/word/2012/wordml" xmlns:w16cex="http://schemas.microsoft.com/office/word/2018/wordml/cex" xmlns:w16cid="http://schemas.microsoft.com/office/word/2016/wordml/cid" xmlns:w16="http://schemas.microsoft.com/office/word/2018/wordml" xmlns:w16sdtdh="http://schemas.microsoft.com/office/word/2020/wordml/sdtdatahash" xmlns:w16se="http://schemas.microsoft.com/office/word/2015/wordml/symex" xmlns:wpg="http://schemas.microsoft.com/office/word/2010/wordprocessingGroup" xmlns:wpi="http://schemas.microsoft.com/office/word/2010/wordprocessingInk" xmlns:wne="http://schemas.microsoft.com/office/word/2006/wordml" xmlns:wps="http://schemas.microsoft.com/office/word/2010/wordprocessingShape" mc:Ignorable="w14 w15 w16se w16cid w16 w16cex w16sdtdh wp14">
+  <w:p>
+    <w:pPr>
+      <w:pStyle w:val="Piedepgina"/>
+    </w:pPr>
+  </w:p>
+</w:ftr>
+</file>
+
+<file path=word/footer3.xml><?xml version="1.0" encoding="utf-8"?>
+<w:ftr xmlns:wpc="http://schemas.microsoft.com/office/word/2010/wordprocessingCanvas" xmlns:cx="http://schemas.microsoft.com/office/drawing/2014/chartex" xmlns:cx1="http://schemas.microsoft.com/office/drawing/2015/9/8/chartex" xmlns:cx2="http://schemas.microsoft.com/office/drawing/2015/10/21/chartex" xmlns:cx3="http://schemas.microsoft.com/office/drawing/2016/5/9/chartex" xmlns:cx4="http://schemas.microsoft.com/office/drawing/2016/5/10/chartex" xmlns:cx5="http://schemas.microsoft.com/office/drawing/2016/5/11/chartex" xmlns:cx6="http://schemas.microsoft.com/office/drawing/2016/5/12/chartex" xmlns:cx7="http://schemas.microsoft.com/office/drawing/2016/5/13/chartex" xmlns:cx8="http://schemas.microsoft.com/office/drawing/2016/5/14/chartex" xmlns:mc="http://schemas.openxmlformats.org/markup-compatibility/2006" xmlns:aink="http://schemas.microsoft.com/office/drawing/2016/ink" xmlns:am3d="http://schemas.microsoft.com/office/drawing/2017/model3d" xmlns:o="urn:schemas-microsoft-com:office:office" xmlns:r="http://schemas.openxmlformats.org/officeDocument/2006/relationships" xmlns:m="http://schemas.openxmlformats.org/officeDocument/2006/math" xmlns:v="urn:schemas-microsoft-com:vml" xmlns:wp14="http://schemas.microsoft.com/office/word/2010/wordprocessingDrawing" xmlns:wp="http://schemas.openxmlformats.org/drawingml/2006/wordprocessingDrawing" xmlns:w10="urn:schemas-microsoft-com:office:word" xmlns:w="http://schemas.openxmlformats.org/wordprocessingml/2006/main" xmlns:w14="http://schemas.microsoft.com/office/word/2010/wordml" xmlns:w15="http://schemas.microsoft.com/office/word/2012/wordml" xmlns:w16cex="http://schemas.microsoft.com/office/word/2018/wordml/cex" xmlns:w16cid="http://schemas.microsoft.com/office/word/2016/wordml/cid" xmlns:w16="http://schemas.microsoft.com/office/word/2018/wordml" xmlns:w16sdtdh="http://schemas.microsoft.com/office/word/2020/wordml/sdtdatahash" xmlns:w16se="http://schemas.microsoft.com/office/word/2015/wordml/symex" xmlns:wpg="http://schemas.microsoft.com/office/word/2010/wordprocessingGroup" xmlns:wpi="http://schemas.microsoft.com/office/word/2010/wordprocessingInk" xmlns:wne="http://schemas.microsoft.com/office/word/2006/wordml" xmlns:wps="http://schemas.microsoft.com/office/word/2010/wordprocessingShape" mc:Ignorable="w14 w15 w16se w16cid w16 w16cex w16sdtdh wp14">
+  <w:p>
+    <w:pPr>
+      <w:pStyle w:val="Piedepgina"/>
+    </w:pPr>
+  </w:p>
+</w:ftr>
+</file>
+
 <file path=word/footnotes.xml><?xml version="1.0" encoding="utf-8"?>
 <w:footnotes xmlns:wpc="http://schemas.microsoft.com/office/word/2010/wordprocessingCanvas" xmlns:cx="http://schemas.microsoft.com/office/drawing/2014/chartex" xmlns:cx1="http://schemas.microsoft.com/office/drawing/2015/9/8/chartex" xmlns:cx2="http://schemas.microsoft.com/office/drawing/2015/10/21/chartex" xmlns:cx3="http://schemas.microsoft.com/office/drawing/2016/5/9/chartex" xmlns:cx4="http://schemas.microsoft.com/office/drawing/2016/5/10/chartex" xmlns:cx5="http://schemas.microsoft.com/office/drawing/2016/5/11/chartex" xmlns:cx6="http://schemas.microsoft.com/office/drawing/2016/5/12/chartex" xmlns:cx7="http://schemas.microsoft.com/office/drawing/2016/5/13/chartex" xmlns:cx8="http://schemas.microsoft.com/office/drawing/2016/5/14/chartex" xmlns:mc="http://schemas.openxmlformats.org/markup-compatibility/2006" xmlns:aink="http://schemas.microsoft.com/office/drawing/2016/ink" xmlns:am3d="http://schemas.microsoft.com/office/drawing/2017/model3d" xmlns:o="urn:schemas-microsoft-com:office:office" xmlns:r="http://schemas.openxmlformats.org/officeDocument/2006/relationships" xmlns:m="http://schemas.openxmlformats.org/officeDocument/2006/math" xmlns:v="urn:schemas-microsoft-com:vml" xmlns:wp14="http://schemas.microsoft.com/office/word/2010/wordprocessingDrawing" xmlns:wp="http://schemas.openxmlformats.org/drawingml/2006/wordprocessingDrawing" xmlns:w10="urn:schemas-microsoft-com:office:word" xmlns:w="http://schemas.openxmlformats.org/wordprocessingml/2006/main" xmlns:w14="http://schemas.microsoft.com/office/word/2010/wordml" xmlns:w15="http://schemas.microsoft.com/office/word/2012/wordml" xmlns:w16cex="http://schemas.microsoft.com/office/word/2018/wordml/cex" xmlns:w16cid="http://schemas.microsoft.com/office/word/2016/wordml/cid" xmlns:w16="http://schemas.microsoft.com/office/word/2018/wordml" xmlns:w16sdtdh="http://schemas.microsoft.com/office/word/2020/wordml/sdtdatahash" xmlns:w16se="http://schemas.microsoft.com/office/word/2015/wordml/symex" xmlns:wpg="http://schemas.microsoft.com/office/word/2010/wordprocessingGroup" xmlns:wpi="http://schemas.microsoft.com/office/word/2010/wordprocessingInk" xmlns:wne="http://schemas.microsoft.com/office/word/2006/wordml" xmlns:wps="http://schemas.microsoft.com/office/word/2010/wordprocessingShape" mc:Ignorable="w14 w15 w16se w16cid w16 w16cex w16sdtdh wp14">
   <w:footnote w:type="separator" w:id="-1">
@@ -993,6 +1074,16 @@
 </file>
 
 <file path=word/header1.xml><?xml version="1.0" encoding="utf-8"?>
+<w:hdr xmlns:wpc="http://schemas.microsoft.com/office/word/2010/wordprocessingCanvas" xmlns:cx="http://schemas.microsoft.com/office/drawing/2014/chartex" xmlns:cx1="http://schemas.microsoft.com/office/drawing/2015/9/8/chartex" xmlns:cx2="http://schemas.microsoft.com/office/drawing/2015/10/21/chartex" xmlns:cx3="http://schemas.microsoft.com/office/drawing/2016/5/9/chartex" xmlns:cx4="http://schemas.microsoft.com/office/drawing/2016/5/10/chartex" xmlns:cx5="http://schemas.microsoft.com/office/drawing/2016/5/11/chartex" xmlns:cx6="http://schemas.microsoft.com/office/drawing/2016/5/12/chartex" xmlns:cx7="http://schemas.microsoft.com/office/drawing/2016/5/13/chartex" xmlns:cx8="http://schemas.microsoft.com/office/drawing/2016/5/14/chartex" xmlns:mc="http://schemas.openxmlformats.org/markup-compatibility/2006" xmlns:aink="http://schemas.microsoft.com/office/drawing/2016/ink" xmlns:am3d="http://schemas.microsoft.com/office/drawing/2017/model3d" xmlns:o="urn:schemas-microsoft-com:office:office" xmlns:r="http://schemas.openxmlformats.org/officeDocument/2006/relationships" xmlns:m="http://schemas.openxmlformats.org/officeDocument/2006/math" xmlns:v="urn:schemas-microsoft-com:vml" xmlns:wp14="http://schemas.microsoft.com/office/word/2010/wordprocessingDrawing" xmlns:wp="http://schemas.openxmlformats.org/drawingml/2006/wordprocessingDrawing" xmlns:w10="urn:schemas-microsoft-com:office:word" xmlns:w="http://schemas.openxmlformats.org/wordprocessingml/2006/main" xmlns:w14="http://schemas.microsoft.com/office/word/2010/wordml" xmlns:w15="http://schemas.microsoft.com/office/word/2012/wordml" xmlns:w16cex="http://schemas.microsoft.com/office/word/2018/wordml/cex" xmlns:w16cid="http://schemas.microsoft.com/office/word/2016/wordml/cid" xmlns:w16="http://schemas.microsoft.com/office/word/2018/wordml" xmlns:w16sdtdh="http://schemas.microsoft.com/office/word/2020/wordml/sdtdatahash" xmlns:w16se="http://schemas.microsoft.com/office/word/2015/wordml/symex" xmlns:wpg="http://schemas.microsoft.com/office/word/2010/wordprocessingGroup" xmlns:wpi="http://schemas.microsoft.com/office/word/2010/wordprocessingInk" xmlns:wne="http://schemas.microsoft.com/office/word/2006/wordml" xmlns:wps="http://schemas.microsoft.com/office/word/2010/wordprocessingShape" mc:Ignorable="w14 w15 w16se w16cid w16 w16cex w16sdtdh wp14">
+  <w:p>
+    <w:pPr>
+      <w:pStyle w:val="Encabezado"/>
+    </w:pPr>
+  </w:p>
+</w:hdr>
+</file>
+
+<file path=word/header2.xml><?xml version="1.0" encoding="utf-8"?>
 <w:hdr xmlns:wpc="http://schemas.microsoft.com/office/word/2010/wordprocessingCanvas" xmlns:cx="http://schemas.microsoft.com/office/drawing/2014/chartex" xmlns:cx1="http://schemas.microsoft.com/office/drawing/2015/9/8/chartex" xmlns:cx2="http://schemas.microsoft.com/office/drawing/2015/10/21/chartex" xmlns:cx3="http://schemas.microsoft.com/office/drawing/2016/5/9/chartex" xmlns:cx4="http://schemas.microsoft.com/office/drawing/2016/5/10/chartex" xmlns:cx5="http://schemas.microsoft.com/office/drawing/2016/5/11/chartex" xmlns:cx6="http://schemas.microsoft.com/office/drawing/2016/5/12/chartex" xmlns:cx7="http://schemas.microsoft.com/office/drawing/2016/5/13/chartex" xmlns:cx8="http://schemas.microsoft.com/office/drawing/2016/5/14/chartex" xmlns:mc="http://schemas.openxmlformats.org/markup-compatibility/2006" xmlns:aink="http://schemas.microsoft.com/office/drawing/2016/ink" xmlns:am3d="http://schemas.microsoft.com/office/drawing/2017/model3d" xmlns:o="urn:schemas-microsoft-com:office:office" xmlns:r="http://schemas.openxmlformats.org/officeDocument/2006/relationships" xmlns:m="http://schemas.openxmlformats.org/officeDocument/2006/math" xmlns:v="urn:schemas-microsoft-com:vml" xmlns:wp14="http://schemas.microsoft.com/office/word/2010/wordprocessingDrawing" xmlns:wp="http://schemas.openxmlformats.org/drawingml/2006/wordprocessingDrawing" xmlns:w10="urn:schemas-microsoft-com:office:word" xmlns:w="http://schemas.openxmlformats.org/wordprocessingml/2006/main" xmlns:w14="http://schemas.microsoft.com/office/word/2010/wordml" xmlns:w15="http://schemas.microsoft.com/office/word/2012/wordml" xmlns:w16cex="http://schemas.microsoft.com/office/word/2018/wordml/cex" xmlns:w16cid="http://schemas.microsoft.com/office/word/2016/wordml/cid" xmlns:w16="http://schemas.microsoft.com/office/word/2018/wordml" xmlns:w16sdtdh="http://schemas.microsoft.com/office/word/2020/wordml/sdtdatahash" xmlns:w16se="http://schemas.microsoft.com/office/word/2015/wordml/symex" xmlns:wpg="http://schemas.microsoft.com/office/word/2010/wordprocessingGroup" xmlns:wpi="http://schemas.microsoft.com/office/word/2010/wordprocessingInk" xmlns:wne="http://schemas.microsoft.com/office/word/2006/wordml" xmlns:wps="http://schemas.microsoft.com/office/word/2010/wordprocessingShape" mc:Ignorable="w14 w15 w16se w16cid w16 w16cex w16sdtdh wp14">
   <w:p>
     <w:pPr>
@@ -1310,7 +1401,6 @@
             <w:t>${</w:t>
           </w:r>
           <w:proofErr w:type="spellStart"/>
-          <w:proofErr w:type="gramStart"/>
           <w:r>
             <w:rPr>
               <w:rFonts w:ascii="Candara" w:hAnsi="Candara"/>
@@ -1319,7 +1409,6 @@
             <w:t>centro.nombre</w:t>
           </w:r>
           <w:proofErr w:type="spellEnd"/>
-          <w:proofErr w:type="gramEnd"/>
           <w:r>
             <w:rPr>
               <w:rFonts w:ascii="Candara" w:hAnsi="Candara"/>
@@ -1469,7 +1558,6 @@
             <w:t xml:space="preserve"> ${</w:t>
           </w:r>
           <w:proofErr w:type="spellStart"/>
-          <w:proofErr w:type="gramStart"/>
           <w:r>
             <w:rPr>
               <w:rFonts w:ascii="Candara" w:hAnsi="Candara"/>
@@ -1478,7 +1566,6 @@
             <w:t>alumno.nombre</w:t>
           </w:r>
           <w:proofErr w:type="spellEnd"/>
-          <w:proofErr w:type="gramEnd"/>
           <w:r>
             <w:rPr>
               <w:rFonts w:ascii="Candara" w:hAnsi="Candara"/>
@@ -1547,7 +1634,6 @@
             <w:t xml:space="preserve"> ${</w:t>
           </w:r>
           <w:proofErr w:type="spellStart"/>
-          <w:proofErr w:type="gramStart"/>
           <w:r>
             <w:rPr>
               <w:rFonts w:ascii="Candara" w:hAnsi="Candara"/>
@@ -1556,7 +1642,6 @@
             <w:t>tutor.nombre</w:t>
           </w:r>
           <w:proofErr w:type="spellEnd"/>
-          <w:proofErr w:type="gramEnd"/>
           <w:r>
             <w:rPr>
               <w:rFonts w:ascii="Candara" w:hAnsi="Candara"/>
@@ -1664,7 +1749,6 @@
             <w:t>${</w:t>
           </w:r>
           <w:proofErr w:type="spellStart"/>
-          <w:proofErr w:type="gramStart"/>
           <w:r>
             <w:rPr>
               <w:rFonts w:ascii="Candara" w:hAnsi="Candara"/>
@@ -1674,7 +1758,6 @@
             <w:t>familia.descripcion</w:t>
           </w:r>
           <w:proofErr w:type="spellEnd"/>
-          <w:proofErr w:type="gramEnd"/>
           <w:r>
             <w:rPr>
               <w:rFonts w:ascii="Candara" w:hAnsi="Candara"/>
@@ -1722,23 +1805,13 @@
             <w:t>${</w:t>
           </w:r>
           <w:proofErr w:type="spellStart"/>
-          <w:proofErr w:type="gramStart"/>
-          <w:r>
-            <w:rPr>
-              <w:rFonts w:ascii="Candara" w:hAnsi="Candara"/>
-              <w:sz w:val="16"/>
-              <w:szCs w:val="16"/>
-            </w:rPr>
-            <w:t>fct.fecha</w:t>
-          </w:r>
-          <w:proofErr w:type="gramEnd"/>
-          <w:r>
-            <w:rPr>
-              <w:rFonts w:ascii="Candara" w:hAnsi="Candara"/>
-              <w:sz w:val="16"/>
-              <w:szCs w:val="16"/>
-            </w:rPr>
-            <w:t>_ini</w:t>
+          <w:r>
+            <w:rPr>
+              <w:rFonts w:ascii="Candara" w:hAnsi="Candara"/>
+              <w:sz w:val="16"/>
+              <w:szCs w:val="16"/>
+            </w:rPr>
+            <w:t>fct.fecha_ini</w:t>
           </w:r>
           <w:proofErr w:type="spellEnd"/>
           <w:r>
@@ -1851,23 +1924,13 @@
             <w:t xml:space="preserve"> ${</w:t>
           </w:r>
           <w:proofErr w:type="spellStart"/>
-          <w:proofErr w:type="gramStart"/>
-          <w:r>
-            <w:rPr>
-              <w:rFonts w:ascii="Candara" w:hAnsi="Candara"/>
-              <w:sz w:val="16"/>
-              <w:szCs w:val="16"/>
-            </w:rPr>
-            <w:t>grupo.nombre</w:t>
-          </w:r>
-          <w:proofErr w:type="gramEnd"/>
-          <w:r>
-            <w:rPr>
-              <w:rFonts w:ascii="Candara" w:hAnsi="Candara"/>
-              <w:sz w:val="16"/>
-              <w:szCs w:val="16"/>
-            </w:rPr>
-            <w:t>_ciclo</w:t>
+          <w:r>
+            <w:rPr>
+              <w:rFonts w:ascii="Candara" w:hAnsi="Candara"/>
+              <w:sz w:val="16"/>
+              <w:szCs w:val="16"/>
+            </w:rPr>
+            <w:t>grupo.nombre_ciclo</w:t>
           </w:r>
           <w:proofErr w:type="spellEnd"/>
           <w:r>
@@ -1916,17 +1979,31 @@
             <w:t xml:space="preserve"> ${</w:t>
           </w:r>
           <w:proofErr w:type="spellStart"/>
-          <w:proofErr w:type="gramStart"/>
-          <w:r>
-            <w:rPr>
-              <w:rFonts w:ascii="Candara" w:hAnsi="Candara"/>
-              <w:sz w:val="16"/>
-              <w:szCs w:val="16"/>
-            </w:rPr>
-            <w:t>fct.horas</w:t>
+          <w:r>
+            <w:rPr>
+              <w:rFonts w:ascii="Candara" w:hAnsi="Candara"/>
+              <w:sz w:val="16"/>
+              <w:szCs w:val="16"/>
+            </w:rPr>
+            <w:t>fct.</w:t>
+          </w:r>
+          <w:r>
+            <w:rPr>
+              <w:rFonts w:ascii="Candara" w:hAnsi="Candara"/>
+              <w:sz w:val="16"/>
+              <w:szCs w:val="16"/>
+            </w:rPr>
+            <w:t>num_</w:t>
+          </w:r>
+          <w:r>
+            <w:rPr>
+              <w:rFonts w:ascii="Candara" w:hAnsi="Candara"/>
+              <w:sz w:val="16"/>
+              <w:szCs w:val="16"/>
+            </w:rPr>
+            <w:t>horas</w:t>
           </w:r>
           <w:proofErr w:type="spellEnd"/>
-          <w:proofErr w:type="gramEnd"/>
           <w:r>
             <w:rPr>
               <w:rFonts w:ascii="Candara" w:hAnsi="Candara"/>
@@ -1946,6 +2023,16 @@
       <w:rPr>
         <w:rFonts w:ascii="Candara" w:hAnsi="Candara"/>
       </w:rPr>
+    </w:pPr>
+  </w:p>
+</w:hdr>
+</file>
+
+<file path=word/header3.xml><?xml version="1.0" encoding="utf-8"?>
+<w:hdr xmlns:wpc="http://schemas.microsoft.com/office/word/2010/wordprocessingCanvas" xmlns:cx="http://schemas.microsoft.com/office/drawing/2014/chartex" xmlns:cx1="http://schemas.microsoft.com/office/drawing/2015/9/8/chartex" xmlns:cx2="http://schemas.microsoft.com/office/drawing/2015/10/21/chartex" xmlns:cx3="http://schemas.microsoft.com/office/drawing/2016/5/9/chartex" xmlns:cx4="http://schemas.microsoft.com/office/drawing/2016/5/10/chartex" xmlns:cx5="http://schemas.microsoft.com/office/drawing/2016/5/11/chartex" xmlns:cx6="http://schemas.microsoft.com/office/drawing/2016/5/12/chartex" xmlns:cx7="http://schemas.microsoft.com/office/drawing/2016/5/13/chartex" xmlns:cx8="http://schemas.microsoft.com/office/drawing/2016/5/14/chartex" xmlns:mc="http://schemas.openxmlformats.org/markup-compatibility/2006" xmlns:aink="http://schemas.microsoft.com/office/drawing/2016/ink" xmlns:am3d="http://schemas.microsoft.com/office/drawing/2017/model3d" xmlns:o="urn:schemas-microsoft-com:office:office" xmlns:r="http://schemas.openxmlformats.org/officeDocument/2006/relationships" xmlns:m="http://schemas.openxmlformats.org/officeDocument/2006/math" xmlns:v="urn:schemas-microsoft-com:vml" xmlns:wp14="http://schemas.microsoft.com/office/word/2010/wordprocessingDrawing" xmlns:wp="http://schemas.openxmlformats.org/drawingml/2006/wordprocessingDrawing" xmlns:w10="urn:schemas-microsoft-com:office:word" xmlns:w="http://schemas.openxmlformats.org/wordprocessingml/2006/main" xmlns:w14="http://schemas.microsoft.com/office/word/2010/wordml" xmlns:w15="http://schemas.microsoft.com/office/word/2012/wordml" xmlns:w16cex="http://schemas.microsoft.com/office/word/2018/wordml/cex" xmlns:w16cid="http://schemas.microsoft.com/office/word/2016/wordml/cid" xmlns:w16="http://schemas.microsoft.com/office/word/2018/wordml" xmlns:w16sdtdh="http://schemas.microsoft.com/office/word/2020/wordml/sdtdatahash" xmlns:w16se="http://schemas.microsoft.com/office/word/2015/wordml/symex" xmlns:wpg="http://schemas.microsoft.com/office/word/2010/wordprocessingGroup" xmlns:wpi="http://schemas.microsoft.com/office/word/2010/wordprocessingInk" xmlns:wne="http://schemas.microsoft.com/office/word/2006/wordml" xmlns:wps="http://schemas.microsoft.com/office/word/2010/wordprocessingShape" mc:Ignorable="w14 w15 w16se w16cid w16 w16cex w16sdtdh wp14">
+  <w:p>
+    <w:pPr>
+      <w:pStyle w:val="Encabezado"/>
     </w:pPr>
   </w:p>
 </w:hdr>

</xml_diff>